<commit_message>
Atualiza a documentação do microserviço de email
</commit_message>
<xml_diff>
--- a/Documentacao_Projeto_Microservico_Email_Final.docx
+++ b/Documentacao_Projeto_Microservico_Email_Final.docx
@@ -231,25 +231,7 @@
           <w:sz w:val="20"/>
           <w:szCs w:val="20"/>
         </w:rPr>
-        <w:t xml:space="preserve"> abra o </w:t>
-      </w:r>
-      <w:proofErr w:type="spellStart"/>
-      <w:r>
-        <w:rPr>
-          <w:rFonts w:ascii="Verdana" w:hAnsi="Verdana"/>
-          <w:sz w:val="20"/>
-          <w:szCs w:val="20"/>
-        </w:rPr>
-        <w:t>cmd</w:t>
-      </w:r>
-      <w:proofErr w:type="spellEnd"/>
-      <w:r>
-        <w:rPr>
-          <w:rFonts w:ascii="Verdana" w:hAnsi="Verdana"/>
-          <w:sz w:val="20"/>
-          <w:szCs w:val="20"/>
-        </w:rPr>
-        <w:t xml:space="preserve"> do Windows e proceda da seguinte forma</w:t>
+        <w:t xml:space="preserve"> abra o cmd do Windows e proceda da seguinte forma</w:t>
       </w:r>
       <w:r>
         <w:rPr>
@@ -285,9 +267,61 @@
           <w:szCs w:val="20"/>
           <w:highlight w:val="yellow"/>
         </w:rPr>
-        <w:t xml:space="preserve"># 1) Entrar na pasta </w:t>
-      </w:r>
-      <w:proofErr w:type="spellStart"/>
+        <w:t># 1) Entrar na pasta email_service</w:t>
+      </w:r>
+    </w:p>
+    <w:p>
+      <w:pPr>
+        <w:rPr>
+          <w:rFonts w:ascii="Verdana" w:hAnsi="Verdana"/>
+          <w:sz w:val="20"/>
+          <w:szCs w:val="20"/>
+        </w:rPr>
+      </w:pPr>
+      <w:r>
+        <w:rPr>
+          <w:rFonts w:ascii="Verdana" w:hAnsi="Verdana"/>
+          <w:sz w:val="20"/>
+          <w:szCs w:val="20"/>
+        </w:rPr>
+        <w:t>cd "C:\</w:t>
+      </w:r>
+      <w:r>
+        <w:t xml:space="preserve"> </w:t>
+      </w:r>
+      <w:r>
+        <w:rPr>
+          <w:rFonts w:ascii="Verdana" w:hAnsi="Verdana"/>
+          <w:sz w:val="20"/>
+          <w:szCs w:val="20"/>
+        </w:rPr>
+        <w:t>teste-skallar-digital</w:t>
+      </w:r>
+      <w:r>
+        <w:rPr>
+          <w:rFonts w:ascii="Verdana" w:hAnsi="Verdana"/>
+          <w:sz w:val="20"/>
+          <w:szCs w:val="20"/>
+        </w:rPr>
+        <w:t>\email_service</w:t>
+      </w:r>
+      <w:r>
+        <w:rPr>
+          <w:rFonts w:ascii="Verdana" w:hAnsi="Verdana"/>
+          <w:sz w:val="20"/>
+          <w:szCs w:val="20"/>
+        </w:rPr>
+        <w:t>"</w:t>
+      </w:r>
+    </w:p>
+    <w:p>
+      <w:pPr>
+        <w:rPr>
+          <w:rFonts w:ascii="Verdana" w:hAnsi="Verdana"/>
+          <w:sz w:val="20"/>
+          <w:szCs w:val="20"/>
+        </w:rPr>
+      </w:pPr>
       <w:r>
         <w:rPr>
           <w:rFonts w:ascii="Verdana" w:hAnsi="Verdana"/>
@@ -295,71 +329,24 @@
           <w:szCs w:val="20"/>
           <w:highlight w:val="yellow"/>
         </w:rPr>
-        <w:t>email_service</w:t>
-      </w:r>
-      <w:proofErr w:type="spellEnd"/>
-    </w:p>
-    <w:p>
-      <w:pPr>
-        <w:rPr>
-          <w:rFonts w:ascii="Verdana" w:hAnsi="Verdana"/>
-          <w:sz w:val="20"/>
-          <w:szCs w:val="20"/>
-        </w:rPr>
-      </w:pPr>
-      <w:proofErr w:type="spellStart"/>
-      <w:r>
-        <w:rPr>
-          <w:rFonts w:ascii="Verdana" w:hAnsi="Verdana"/>
-          <w:sz w:val="20"/>
-          <w:szCs w:val="20"/>
-        </w:rPr>
-        <w:t>cd</w:t>
-      </w:r>
-      <w:proofErr w:type="spellEnd"/>
-      <w:r>
-        <w:rPr>
-          <w:rFonts w:ascii="Verdana" w:hAnsi="Verdana"/>
-          <w:sz w:val="20"/>
-          <w:szCs w:val="20"/>
-        </w:rPr>
-        <w:t xml:space="preserve"> "C:\Teste </w:t>
-      </w:r>
-      <w:proofErr w:type="spellStart"/>
-      <w:r>
-        <w:rPr>
-          <w:rFonts w:ascii="Verdana" w:hAnsi="Verdana"/>
-          <w:sz w:val="20"/>
-          <w:szCs w:val="20"/>
-        </w:rPr>
-        <w:t>Skallar</w:t>
-      </w:r>
-      <w:proofErr w:type="spellEnd"/>
-      <w:r>
-        <w:rPr>
-          <w:rFonts w:ascii="Verdana" w:hAnsi="Verdana"/>
-          <w:sz w:val="20"/>
-          <w:szCs w:val="20"/>
-        </w:rPr>
-        <w:t>\</w:t>
-      </w:r>
-      <w:proofErr w:type="spellStart"/>
-      <w:r>
-        <w:rPr>
-          <w:rFonts w:ascii="Verdana" w:hAnsi="Verdana"/>
-          <w:sz w:val="20"/>
-          <w:szCs w:val="20"/>
-        </w:rPr>
-        <w:t>email_service</w:t>
-      </w:r>
-      <w:proofErr w:type="spellEnd"/>
-      <w:r>
-        <w:rPr>
-          <w:rFonts w:ascii="Verdana" w:hAnsi="Verdana"/>
-          <w:sz w:val="20"/>
-          <w:szCs w:val="20"/>
-        </w:rPr>
-        <w:t>"</w:t>
+        <w:t># 2) Ativar o ambiente virtual</w:t>
+      </w:r>
+    </w:p>
+    <w:p>
+      <w:pPr>
+        <w:rPr>
+          <w:rFonts w:ascii="Verdana" w:hAnsi="Verdana"/>
+          <w:sz w:val="20"/>
+          <w:szCs w:val="20"/>
+        </w:rPr>
+      </w:pPr>
+      <w:r>
+        <w:rPr>
+          <w:rFonts w:ascii="Verdana" w:hAnsi="Verdana"/>
+          <w:sz w:val="20"/>
+          <w:szCs w:val="20"/>
+        </w:rPr>
+        <w:t>venv\Scripts\activate</w:t>
       </w:r>
     </w:p>
     <w:p>
@@ -377,45 +364,25 @@
           <w:szCs w:val="20"/>
           <w:highlight w:val="yellow"/>
         </w:rPr>
-        <w:t># 2) Ativar o ambiente virtual</w:t>
-      </w:r>
-    </w:p>
-    <w:p>
-      <w:pPr>
-        <w:rPr>
-          <w:rFonts w:ascii="Verdana" w:hAnsi="Verdana"/>
-          <w:sz w:val="20"/>
-          <w:szCs w:val="20"/>
-        </w:rPr>
-      </w:pPr>
-      <w:proofErr w:type="spellStart"/>
-      <w:r>
-        <w:rPr>
-          <w:rFonts w:ascii="Verdana" w:hAnsi="Verdana"/>
-          <w:sz w:val="20"/>
-          <w:szCs w:val="20"/>
-        </w:rPr>
-        <w:t>venv</w:t>
-      </w:r>
-      <w:proofErr w:type="spellEnd"/>
-      <w:r>
-        <w:rPr>
-          <w:rFonts w:ascii="Verdana" w:hAnsi="Verdana"/>
-          <w:sz w:val="20"/>
-          <w:szCs w:val="20"/>
-        </w:rPr>
-        <w:t>\Scripts\</w:t>
-      </w:r>
-      <w:proofErr w:type="spellStart"/>
-      <w:r>
-        <w:rPr>
-          <w:rFonts w:ascii="Verdana" w:hAnsi="Verdana"/>
-          <w:sz w:val="20"/>
-          <w:szCs w:val="20"/>
-        </w:rPr>
-        <w:t>activate</w:t>
-      </w:r>
-      <w:proofErr w:type="spellEnd"/>
+        <w:t># 3) Instalar as dependências</w:t>
+      </w:r>
+    </w:p>
+    <w:p>
+      <w:pPr>
+        <w:rPr>
+          <w:rFonts w:ascii="Verdana" w:hAnsi="Verdana"/>
+          <w:sz w:val="20"/>
+          <w:szCs w:val="20"/>
+        </w:rPr>
+      </w:pPr>
+      <w:r>
+        <w:rPr>
+          <w:rFonts w:ascii="Verdana" w:hAnsi="Verdana"/>
+          <w:sz w:val="20"/>
+          <w:szCs w:val="20"/>
+        </w:rPr>
+        <w:t>pip install -r requirements.txt</w:t>
+      </w:r>
     </w:p>
     <w:p>
       <w:pPr>
@@ -432,69 +399,6 @@
           <w:szCs w:val="20"/>
           <w:highlight w:val="yellow"/>
         </w:rPr>
-        <w:t># 3) Instalar as dependências</w:t>
-      </w:r>
-    </w:p>
-    <w:p>
-      <w:pPr>
-        <w:rPr>
-          <w:rFonts w:ascii="Verdana" w:hAnsi="Verdana"/>
-          <w:sz w:val="20"/>
-          <w:szCs w:val="20"/>
-        </w:rPr>
-      </w:pPr>
-      <w:proofErr w:type="spellStart"/>
-      <w:r>
-        <w:rPr>
-          <w:rFonts w:ascii="Verdana" w:hAnsi="Verdana"/>
-          <w:sz w:val="20"/>
-          <w:szCs w:val="20"/>
-        </w:rPr>
-        <w:t>pip</w:t>
-      </w:r>
-      <w:proofErr w:type="spellEnd"/>
-      <w:r>
-        <w:rPr>
-          <w:rFonts w:ascii="Verdana" w:hAnsi="Verdana"/>
-          <w:sz w:val="20"/>
-          <w:szCs w:val="20"/>
-        </w:rPr>
-        <w:t xml:space="preserve"> </w:t>
-      </w:r>
-      <w:proofErr w:type="spellStart"/>
-      <w:r>
-        <w:rPr>
-          <w:rFonts w:ascii="Verdana" w:hAnsi="Verdana"/>
-          <w:sz w:val="20"/>
-          <w:szCs w:val="20"/>
-        </w:rPr>
-        <w:t>install</w:t>
-      </w:r>
-      <w:proofErr w:type="spellEnd"/>
-      <w:r>
-        <w:rPr>
-          <w:rFonts w:ascii="Verdana" w:hAnsi="Verdana"/>
-          <w:sz w:val="20"/>
-          <w:szCs w:val="20"/>
-        </w:rPr>
-        <w:t xml:space="preserve"> -r requirements.txt</w:t>
-      </w:r>
-    </w:p>
-    <w:p>
-      <w:pPr>
-        <w:rPr>
-          <w:rFonts w:ascii="Verdana" w:hAnsi="Verdana"/>
-          <w:sz w:val="20"/>
-          <w:szCs w:val="20"/>
-        </w:rPr>
-      </w:pPr>
-      <w:r>
-        <w:rPr>
-          <w:rFonts w:ascii="Verdana" w:hAnsi="Verdana"/>
-          <w:sz w:val="20"/>
-          <w:szCs w:val="20"/>
-          <w:highlight w:val="yellow"/>
-        </w:rPr>
         <w:t># 4) Executar a aplicação</w:t>
       </w:r>
     </w:p>
@@ -506,23 +410,13 @@
           <w:szCs w:val="20"/>
         </w:rPr>
       </w:pPr>
-      <w:proofErr w:type="spellStart"/>
-      <w:r>
-        <w:rPr>
-          <w:rFonts w:ascii="Verdana" w:hAnsi="Verdana"/>
-          <w:sz w:val="20"/>
-          <w:szCs w:val="20"/>
-        </w:rPr>
-        <w:t>python</w:t>
-      </w:r>
-      <w:proofErr w:type="spellEnd"/>
-      <w:r>
-        <w:rPr>
-          <w:rFonts w:ascii="Verdana" w:hAnsi="Verdana"/>
-          <w:sz w:val="20"/>
-          <w:szCs w:val="20"/>
-        </w:rPr>
-        <w:t xml:space="preserve"> app.py</w:t>
+      <w:r>
+        <w:rPr>
+          <w:rFonts w:ascii="Verdana" w:hAnsi="Verdana"/>
+          <w:sz w:val="20"/>
+          <w:szCs w:val="20"/>
+        </w:rPr>
+        <w:t>python app.py</w:t>
       </w:r>
     </w:p>
     <w:p>
@@ -614,7 +508,6 @@
           <w:szCs w:val="20"/>
         </w:rPr>
       </w:pPr>
-      <w:proofErr w:type="spellStart"/>
       <w:r>
         <w:rPr>
           <w:rFonts w:ascii="Verdana" w:hAnsi="Verdana"/>
@@ -626,7 +519,6 @@
         <w:lastRenderedPageBreak/>
         <w:t>Postman</w:t>
       </w:r>
-      <w:proofErr w:type="spellEnd"/>
     </w:p>
     <w:p>
       <w:pPr>
@@ -697,95 +589,41 @@
           <w:sz w:val="20"/>
           <w:szCs w:val="20"/>
         </w:rPr>
-        <w:t xml:space="preserve">  "</w:t>
-      </w:r>
-      <w:proofErr w:type="spellStart"/>
-      <w:r>
-        <w:rPr>
-          <w:rFonts w:ascii="Verdana" w:hAnsi="Verdana"/>
-          <w:sz w:val="20"/>
-          <w:szCs w:val="20"/>
-        </w:rPr>
-        <w:t>to</w:t>
-      </w:r>
-      <w:proofErr w:type="spellEnd"/>
-      <w:r>
-        <w:rPr>
-          <w:rFonts w:ascii="Verdana" w:hAnsi="Verdana"/>
-          <w:sz w:val="20"/>
-          <w:szCs w:val="20"/>
-        </w:rPr>
-        <w:t>": "ujlacerda@gmail.com",</w:t>
-      </w:r>
-    </w:p>
-    <w:p>
-      <w:pPr>
-        <w:rPr>
-          <w:rFonts w:ascii="Verdana" w:hAnsi="Verdana"/>
-          <w:sz w:val="20"/>
-          <w:szCs w:val="20"/>
-        </w:rPr>
-      </w:pPr>
-      <w:r>
-        <w:rPr>
-          <w:rFonts w:ascii="Verdana" w:hAnsi="Verdana"/>
-          <w:sz w:val="20"/>
-          <w:szCs w:val="20"/>
-        </w:rPr>
-        <w:t xml:space="preserve">  "</w:t>
-      </w:r>
-      <w:proofErr w:type="spellStart"/>
-      <w:r>
-        <w:rPr>
-          <w:rFonts w:ascii="Verdana" w:hAnsi="Verdana"/>
-          <w:sz w:val="20"/>
-          <w:szCs w:val="20"/>
-        </w:rPr>
-        <w:t>subject</w:t>
-      </w:r>
-      <w:proofErr w:type="spellEnd"/>
-      <w:r>
-        <w:rPr>
-          <w:rFonts w:ascii="Verdana" w:hAnsi="Verdana"/>
-          <w:sz w:val="20"/>
-          <w:szCs w:val="20"/>
-        </w:rPr>
-        <w:t>": "Teste de E-mail",</w:t>
-      </w:r>
-    </w:p>
-    <w:p>
-      <w:pPr>
-        <w:rPr>
-          <w:rFonts w:ascii="Verdana" w:hAnsi="Verdana"/>
-          <w:sz w:val="20"/>
-          <w:szCs w:val="20"/>
-        </w:rPr>
-      </w:pPr>
-      <w:r>
-        <w:rPr>
-          <w:rFonts w:ascii="Verdana" w:hAnsi="Verdana"/>
-          <w:sz w:val="20"/>
-          <w:szCs w:val="20"/>
-        </w:rPr>
-        <w:t xml:space="preserve">  "body": "Este é um e-mail de teste enviado pelo </w:t>
-      </w:r>
-      <w:proofErr w:type="spellStart"/>
-      <w:r>
-        <w:rPr>
-          <w:rFonts w:ascii="Verdana" w:hAnsi="Verdana"/>
-          <w:sz w:val="20"/>
-          <w:szCs w:val="20"/>
-        </w:rPr>
-        <w:t>microserviço</w:t>
-      </w:r>
-      <w:proofErr w:type="spellEnd"/>
-      <w:r>
-        <w:rPr>
-          <w:rFonts w:ascii="Verdana" w:hAnsi="Verdana"/>
-          <w:sz w:val="20"/>
-          <w:szCs w:val="20"/>
-        </w:rPr>
-        <w:t>."</w:t>
+        <w:t xml:space="preserve">  "to": "ujlacerda@gmail.com",</w:t>
+      </w:r>
+    </w:p>
+    <w:p>
+      <w:pPr>
+        <w:rPr>
+          <w:rFonts w:ascii="Verdana" w:hAnsi="Verdana"/>
+          <w:sz w:val="20"/>
+          <w:szCs w:val="20"/>
+        </w:rPr>
+      </w:pPr>
+      <w:r>
+        <w:rPr>
+          <w:rFonts w:ascii="Verdana" w:hAnsi="Verdana"/>
+          <w:sz w:val="20"/>
+          <w:szCs w:val="20"/>
+        </w:rPr>
+        <w:t xml:space="preserve">  "subject": "Teste de E-mail",</w:t>
+      </w:r>
+    </w:p>
+    <w:p>
+      <w:pPr>
+        <w:rPr>
+          <w:rFonts w:ascii="Verdana" w:hAnsi="Verdana"/>
+          <w:sz w:val="20"/>
+          <w:szCs w:val="20"/>
+        </w:rPr>
+      </w:pPr>
+      <w:r>
+        <w:rPr>
+          <w:rFonts w:ascii="Verdana" w:hAnsi="Verdana"/>
+          <w:sz w:val="20"/>
+          <w:szCs w:val="20"/>
+        </w:rPr>
+        <w:t xml:space="preserve">  "body": "Este é um e-mail de teste enviado pelo microserviço."</w:t>
       </w:r>
     </w:p>
     <w:p>
@@ -996,25 +834,14 @@
           <w:szCs w:val="20"/>
         </w:rPr>
       </w:pPr>
-      <w:proofErr w:type="spellStart"/>
-      <w:r>
-        <w:rPr>
-          <w:rFonts w:ascii="Verdana" w:hAnsi="Verdana"/>
-          <w:color w:val="FFFFFF" w:themeColor="background1"/>
-          <w:sz w:val="20"/>
-          <w:szCs w:val="20"/>
-        </w:rPr>
-        <w:t>email_service</w:t>
-      </w:r>
-      <w:proofErr w:type="spellEnd"/>
-      <w:r>
-        <w:rPr>
-          <w:rFonts w:ascii="Verdana" w:hAnsi="Verdana"/>
-          <w:color w:val="FFFFFF" w:themeColor="background1"/>
-          <w:sz w:val="20"/>
-          <w:szCs w:val="20"/>
-        </w:rPr>
-        <w:t>/</w:t>
+      <w:r>
+        <w:rPr>
+          <w:rFonts w:ascii="Verdana" w:hAnsi="Verdana"/>
+          <w:color w:val="FFFFFF" w:themeColor="background1"/>
+          <w:sz w:val="20"/>
+          <w:szCs w:val="20"/>
+        </w:rPr>
+        <w:t>email_service/</w:t>
       </w:r>
     </w:p>
     <w:p>
@@ -1070,19 +897,8 @@
           <w:sz w:val="20"/>
           <w:szCs w:val="20"/>
         </w:rPr>
-        <w:t xml:space="preserve">o </w:t>
-      </w:r>
-      <w:proofErr w:type="spellStart"/>
-      <w:r>
-        <w:rPr>
-          <w:rFonts w:ascii="Verdana" w:hAnsi="Verdana"/>
-          <w:color w:val="FFFFFF" w:themeColor="background1"/>
-          <w:sz w:val="20"/>
-          <w:szCs w:val="20"/>
-        </w:rPr>
-        <w:t>Flask</w:t>
-      </w:r>
-      <w:proofErr w:type="spellEnd"/>
+        <w:t>o Flask</w:t>
+      </w:r>
     </w:p>
     <w:p>
       <w:pPr>
@@ -1110,9 +926,17 @@
           <w:sz w:val="20"/>
           <w:szCs w:val="20"/>
         </w:rPr>
-        <w:t>─</w:t>
-      </w:r>
-      <w:proofErr w:type="gramStart"/>
+        <w:t>──</w:t>
+      </w:r>
+      <w:r>
+        <w:rPr>
+          <w:rFonts w:ascii="Verdana" w:hAnsi="Verdana"/>
+          <w:color w:val="FFFFFF" w:themeColor="background1"/>
+          <w:sz w:val="20"/>
+          <w:szCs w:val="20"/>
+        </w:rPr>
+        <w:t xml:space="preserve"> .env                       # Arquivo para vari</w:t>
+      </w:r>
       <w:r>
         <w:rPr>
           <w:rFonts w:ascii="Verdana" w:hAnsi="Verdana" w:cs="Verdana"/>
@@ -1120,37 +944,36 @@
           <w:sz w:val="20"/>
           <w:szCs w:val="20"/>
         </w:rPr>
-        <w:t>─</w:t>
-      </w:r>
-      <w:r>
-        <w:rPr>
-          <w:rFonts w:ascii="Verdana" w:hAnsi="Verdana"/>
-          <w:color w:val="FFFFFF" w:themeColor="background1"/>
-          <w:sz w:val="20"/>
-          <w:szCs w:val="20"/>
-        </w:rPr>
-        <w:t xml:space="preserve"> .</w:t>
-      </w:r>
-      <w:proofErr w:type="spellStart"/>
-      <w:r>
-        <w:rPr>
-          <w:rFonts w:ascii="Verdana" w:hAnsi="Verdana"/>
-          <w:color w:val="FFFFFF" w:themeColor="background1"/>
-          <w:sz w:val="20"/>
-          <w:szCs w:val="20"/>
-        </w:rPr>
-        <w:t>env</w:t>
-      </w:r>
-      <w:proofErr w:type="spellEnd"/>
-      <w:proofErr w:type="gramEnd"/>
-      <w:r>
-        <w:rPr>
-          <w:rFonts w:ascii="Verdana" w:hAnsi="Verdana"/>
-          <w:color w:val="FFFFFF" w:themeColor="background1"/>
-          <w:sz w:val="20"/>
-          <w:szCs w:val="20"/>
-        </w:rPr>
-        <w:t xml:space="preserve">                       # Arquivo para vari</w:t>
+        <w:t>á</w:t>
+      </w:r>
+      <w:r>
+        <w:rPr>
+          <w:rFonts w:ascii="Verdana" w:hAnsi="Verdana"/>
+          <w:color w:val="FFFFFF" w:themeColor="background1"/>
+          <w:sz w:val="20"/>
+          <w:szCs w:val="20"/>
+        </w:rPr>
+        <w:t>veis de ambiente</w:t>
+      </w:r>
+    </w:p>
+    <w:p>
+      <w:pPr>
+        <w:shd w:val="clear" w:color="auto" w:fill="000000" w:themeFill="text1"/>
+        <w:rPr>
+          <w:rFonts w:ascii="Verdana" w:hAnsi="Verdana"/>
+          <w:color w:val="FFFFFF" w:themeColor="background1"/>
+          <w:sz w:val="20"/>
+          <w:szCs w:val="20"/>
+        </w:rPr>
+      </w:pPr>
+      <w:r>
+        <w:rPr>
+          <w:rFonts w:ascii="Arial" w:hAnsi="Arial" w:cs="Arial"/>
+          <w:color w:val="FFFFFF" w:themeColor="background1"/>
+          <w:sz w:val="20"/>
+          <w:szCs w:val="20"/>
+        </w:rPr>
+        <w:t>├</w:t>
       </w:r>
       <w:r>
         <w:rPr>
@@ -1159,16 +982,34 @@
           <w:sz w:val="20"/>
           <w:szCs w:val="20"/>
         </w:rPr>
-        <w:t>á</w:t>
-      </w:r>
-      <w:r>
-        <w:rPr>
-          <w:rFonts w:ascii="Verdana" w:hAnsi="Verdana"/>
-          <w:color w:val="FFFFFF" w:themeColor="background1"/>
-          <w:sz w:val="20"/>
-          <w:szCs w:val="20"/>
-        </w:rPr>
-        <w:t>veis de ambiente</w:t>
+        <w:t>──</w:t>
+      </w:r>
+      <w:r>
+        <w:rPr>
+          <w:rFonts w:ascii="Verdana" w:hAnsi="Verdana"/>
+          <w:color w:val="FFFFFF" w:themeColor="background1"/>
+          <w:sz w:val="20"/>
+          <w:szCs w:val="20"/>
+        </w:rPr>
+        <w:t xml:space="preserve"> requirements.txt           # Lista de depend</w:t>
+      </w:r>
+      <w:r>
+        <w:rPr>
+          <w:rFonts w:ascii="Verdana" w:hAnsi="Verdana" w:cs="Verdana"/>
+          <w:color w:val="FFFFFF" w:themeColor="background1"/>
+          <w:sz w:val="20"/>
+          <w:szCs w:val="20"/>
+        </w:rPr>
+        <w:t>ê</w:t>
+      </w:r>
+      <w:r>
+        <w:rPr>
+          <w:rFonts w:ascii="Verdana" w:hAnsi="Verdana"/>
+          <w:color w:val="FFFFFF" w:themeColor="background1"/>
+          <w:sz w:val="20"/>
+          <w:szCs w:val="20"/>
+        </w:rPr>
+        <w:t>ncias</w:t>
       </w:r>
     </w:p>
     <w:p>
@@ -1206,7 +1047,47 @@
           <w:sz w:val="20"/>
           <w:szCs w:val="20"/>
         </w:rPr>
-        <w:t xml:space="preserve"> requirements.txt           # Lista de depend</w:t>
+        <w:t xml:space="preserve"> controllers/</w:t>
+      </w:r>
+    </w:p>
+    <w:p>
+      <w:pPr>
+        <w:shd w:val="clear" w:color="auto" w:fill="000000" w:themeFill="text1"/>
+        <w:rPr>
+          <w:rFonts w:ascii="Verdana" w:hAnsi="Verdana"/>
+          <w:color w:val="FFFFFF" w:themeColor="background1"/>
+          <w:sz w:val="20"/>
+          <w:szCs w:val="20"/>
+        </w:rPr>
+      </w:pPr>
+      <w:r>
+        <w:rPr>
+          <w:rFonts w:ascii="Verdana" w:hAnsi="Verdana"/>
+          <w:color w:val="FFFFFF" w:themeColor="background1"/>
+          <w:sz w:val="20"/>
+          <w:szCs w:val="20"/>
+        </w:rPr>
+        <w:t>│   └── email_controller.py    # Controlador de e-mail</w:t>
+      </w:r>
+    </w:p>
+    <w:p>
+      <w:pPr>
+        <w:shd w:val="clear" w:color="auto" w:fill="000000" w:themeFill="text1"/>
+        <w:rPr>
+          <w:rFonts w:ascii="Verdana" w:hAnsi="Verdana"/>
+          <w:color w:val="FFFFFF" w:themeColor="background1"/>
+          <w:sz w:val="20"/>
+          <w:szCs w:val="20"/>
+        </w:rPr>
+      </w:pPr>
+      <w:r>
+        <w:rPr>
+          <w:rFonts w:ascii="Arial" w:hAnsi="Arial" w:cs="Arial"/>
+          <w:color w:val="FFFFFF" w:themeColor="background1"/>
+          <w:sz w:val="20"/>
+          <w:szCs w:val="20"/>
+        </w:rPr>
+        <w:t>├</w:t>
       </w:r>
       <w:r>
         <w:rPr>
@@ -1215,16 +1096,16 @@
           <w:sz w:val="20"/>
           <w:szCs w:val="20"/>
         </w:rPr>
-        <w:t>ê</w:t>
-      </w:r>
-      <w:r>
-        <w:rPr>
-          <w:rFonts w:ascii="Verdana" w:hAnsi="Verdana"/>
-          <w:color w:val="FFFFFF" w:themeColor="background1"/>
-          <w:sz w:val="20"/>
-          <w:szCs w:val="20"/>
-        </w:rPr>
-        <w:t>ncias</w:t>
+        <w:t>──</w:t>
+      </w:r>
+      <w:r>
+        <w:rPr>
+          <w:rFonts w:ascii="Verdana" w:hAnsi="Verdana"/>
+          <w:color w:val="FFFFFF" w:themeColor="background1"/>
+          <w:sz w:val="20"/>
+          <w:szCs w:val="20"/>
+        </w:rPr>
+        <w:t xml:space="preserve"> routes/</w:t>
       </w:r>
     </w:p>
     <w:p>
@@ -1239,6 +1120,26 @@
       </w:pPr>
       <w:r>
         <w:rPr>
+          <w:rFonts w:ascii="Verdana" w:hAnsi="Verdana"/>
+          <w:color w:val="FFFFFF" w:themeColor="background1"/>
+          <w:sz w:val="20"/>
+          <w:szCs w:val="20"/>
+        </w:rPr>
+        <w:t>│   └── email_routes.py        # Definição das rotas da API</w:t>
+      </w:r>
+    </w:p>
+    <w:p>
+      <w:pPr>
+        <w:shd w:val="clear" w:color="auto" w:fill="000000" w:themeFill="text1"/>
+        <w:rPr>
+          <w:rFonts w:ascii="Verdana" w:hAnsi="Verdana"/>
+          <w:color w:val="FFFFFF" w:themeColor="background1"/>
+          <w:sz w:val="20"/>
+          <w:szCs w:val="20"/>
+        </w:rPr>
+      </w:pPr>
+      <w:r>
+        <w:rPr>
           <w:rFonts w:ascii="Arial" w:hAnsi="Arial" w:cs="Arial"/>
           <w:color w:val="FFFFFF" w:themeColor="background1"/>
           <w:sz w:val="20"/>
@@ -1262,27 +1163,7 @@
           <w:sz w:val="20"/>
           <w:szCs w:val="20"/>
         </w:rPr>
-        <w:t xml:space="preserve"> </w:t>
-      </w:r>
-      <w:proofErr w:type="spellStart"/>
-      <w:r>
-        <w:rPr>
-          <w:rFonts w:ascii="Verdana" w:hAnsi="Verdana"/>
-          <w:color w:val="FFFFFF" w:themeColor="background1"/>
-          <w:sz w:val="20"/>
-          <w:szCs w:val="20"/>
-        </w:rPr>
-        <w:t>controllers</w:t>
-      </w:r>
-      <w:proofErr w:type="spellEnd"/>
-      <w:r>
-        <w:rPr>
-          <w:rFonts w:ascii="Verdana" w:hAnsi="Verdana"/>
-          <w:color w:val="FFFFFF" w:themeColor="background1"/>
-          <w:sz w:val="20"/>
-          <w:szCs w:val="20"/>
-        </w:rPr>
-        <w:t>/</w:t>
+        <w:t xml:space="preserve"> services/</w:t>
       </w:r>
     </w:p>
     <w:p>
@@ -1302,7 +1183,7 @@
           <w:sz w:val="20"/>
           <w:szCs w:val="20"/>
         </w:rPr>
-        <w:t>│   └── email_controller.py    # Controlador de e-mail</w:t>
+        <w:t>│   └── email_service.py       # Serviço que realiza o envio de e-mails</w:t>
       </w:r>
     </w:p>
     <w:p>
@@ -1340,27 +1221,43 @@
           <w:sz w:val="20"/>
           <w:szCs w:val="20"/>
         </w:rPr>
-        <w:t xml:space="preserve"> </w:t>
-      </w:r>
-      <w:proofErr w:type="spellStart"/>
-      <w:r>
-        <w:rPr>
-          <w:rFonts w:ascii="Verdana" w:hAnsi="Verdana"/>
-          <w:color w:val="FFFFFF" w:themeColor="background1"/>
-          <w:sz w:val="20"/>
-          <w:szCs w:val="20"/>
-        </w:rPr>
-        <w:t>routes</w:t>
-      </w:r>
-      <w:proofErr w:type="spellEnd"/>
-      <w:r>
-        <w:rPr>
-          <w:rFonts w:ascii="Verdana" w:hAnsi="Verdana"/>
-          <w:color w:val="FFFFFF" w:themeColor="background1"/>
-          <w:sz w:val="20"/>
-          <w:szCs w:val="20"/>
-        </w:rPr>
-        <w:t>/</w:t>
+        <w:t xml:space="preserve"> docs/                      # Diret</w:t>
+      </w:r>
+      <w:r>
+        <w:rPr>
+          <w:rFonts w:ascii="Verdana" w:hAnsi="Verdana" w:cs="Verdana"/>
+          <w:color w:val="FFFFFF" w:themeColor="background1"/>
+          <w:sz w:val="20"/>
+          <w:szCs w:val="20"/>
+        </w:rPr>
+        <w:t>ó</w:t>
+      </w:r>
+      <w:r>
+        <w:rPr>
+          <w:rFonts w:ascii="Verdana" w:hAnsi="Verdana"/>
+          <w:color w:val="FFFFFF" w:themeColor="background1"/>
+          <w:sz w:val="20"/>
+          <w:szCs w:val="20"/>
+        </w:rPr>
+        <w:t>rio para armazenar os arquivos de documenta</w:t>
+      </w:r>
+      <w:r>
+        <w:rPr>
+          <w:rFonts w:ascii="Verdana" w:hAnsi="Verdana" w:cs="Verdana"/>
+          <w:color w:val="FFFFFF" w:themeColor="background1"/>
+          <w:sz w:val="20"/>
+          <w:szCs w:val="20"/>
+        </w:rPr>
+        <w:t>çã</w:t>
+      </w:r>
+      <w:r>
+        <w:rPr>
+          <w:rFonts w:ascii="Verdana" w:hAnsi="Verdana"/>
+          <w:color w:val="FFFFFF" w:themeColor="background1"/>
+          <w:sz w:val="20"/>
+          <w:szCs w:val="20"/>
+        </w:rPr>
+        <w:t>o YAML</w:t>
       </w:r>
     </w:p>
     <w:p>
@@ -1380,7 +1277,7 @@
           <w:sz w:val="20"/>
           <w:szCs w:val="20"/>
         </w:rPr>
-        <w:t>│   └── email_routes.py        # Definição das rotas da API</w:t>
+        <w:t>│   └── email_send.yml         # Arquivo de documentação para a rota /send-email</w:t>
       </w:r>
     </w:p>
     <w:p>
@@ -1418,27 +1315,7 @@
           <w:sz w:val="20"/>
           <w:szCs w:val="20"/>
         </w:rPr>
-        <w:t xml:space="preserve"> </w:t>
-      </w:r>
-      <w:proofErr w:type="spellStart"/>
-      <w:r>
-        <w:rPr>
-          <w:rFonts w:ascii="Verdana" w:hAnsi="Verdana"/>
-          <w:color w:val="FFFFFF" w:themeColor="background1"/>
-          <w:sz w:val="20"/>
-          <w:szCs w:val="20"/>
-        </w:rPr>
-        <w:t>services</w:t>
-      </w:r>
-      <w:proofErr w:type="spellEnd"/>
-      <w:r>
-        <w:rPr>
-          <w:rFonts w:ascii="Verdana" w:hAnsi="Verdana"/>
-          <w:color w:val="FFFFFF" w:themeColor="background1"/>
-          <w:sz w:val="20"/>
-          <w:szCs w:val="20"/>
-        </w:rPr>
-        <w:t>/</w:t>
+        <w:t xml:space="preserve"> tests/</w:t>
       </w:r>
     </w:p>
     <w:p>
@@ -1458,7 +1335,7 @@
           <w:sz w:val="20"/>
           <w:szCs w:val="20"/>
         </w:rPr>
-        <w:t>│   └── email_service.py       # Serviço que realiza o envio de e-mails</w:t>
+        <w:t>│   └── test_email.py          # Testes unitários para verificar a funcionalidade</w:t>
       </w:r>
     </w:p>
     <w:p>
@@ -1473,255 +1350,12 @@
       </w:pPr>
       <w:r>
         <w:rPr>
-          <w:rFonts w:ascii="Arial" w:hAnsi="Arial" w:cs="Arial"/>
-          <w:color w:val="FFFFFF" w:themeColor="background1"/>
-          <w:sz w:val="20"/>
-          <w:szCs w:val="20"/>
-        </w:rPr>
-        <w:t>├</w:t>
-      </w:r>
-      <w:r>
-        <w:rPr>
-          <w:rFonts w:ascii="Verdana" w:hAnsi="Verdana" w:cs="Verdana"/>
-          <w:color w:val="FFFFFF" w:themeColor="background1"/>
-          <w:sz w:val="20"/>
-          <w:szCs w:val="20"/>
-        </w:rPr>
-        <w:t>──</w:t>
-      </w:r>
-      <w:r>
-        <w:rPr>
-          <w:rFonts w:ascii="Verdana" w:hAnsi="Verdana"/>
-          <w:color w:val="FFFFFF" w:themeColor="background1"/>
-          <w:sz w:val="20"/>
-          <w:szCs w:val="20"/>
-        </w:rPr>
-        <w:t xml:space="preserve"> </w:t>
-      </w:r>
-      <w:proofErr w:type="spellStart"/>
-      <w:r>
-        <w:rPr>
-          <w:rFonts w:ascii="Verdana" w:hAnsi="Verdana"/>
-          <w:color w:val="FFFFFF" w:themeColor="background1"/>
-          <w:sz w:val="20"/>
-          <w:szCs w:val="20"/>
-        </w:rPr>
-        <w:t>docs</w:t>
-      </w:r>
-      <w:proofErr w:type="spellEnd"/>
-      <w:r>
-        <w:rPr>
-          <w:rFonts w:ascii="Verdana" w:hAnsi="Verdana"/>
-          <w:color w:val="FFFFFF" w:themeColor="background1"/>
-          <w:sz w:val="20"/>
-          <w:szCs w:val="20"/>
-        </w:rPr>
-        <w:t>/                      # Diret</w:t>
-      </w:r>
-      <w:r>
-        <w:rPr>
-          <w:rFonts w:ascii="Verdana" w:hAnsi="Verdana" w:cs="Verdana"/>
-          <w:color w:val="FFFFFF" w:themeColor="background1"/>
-          <w:sz w:val="20"/>
-          <w:szCs w:val="20"/>
-        </w:rPr>
-        <w:t>ó</w:t>
-      </w:r>
-      <w:r>
-        <w:rPr>
-          <w:rFonts w:ascii="Verdana" w:hAnsi="Verdana"/>
-          <w:color w:val="FFFFFF" w:themeColor="background1"/>
-          <w:sz w:val="20"/>
-          <w:szCs w:val="20"/>
-        </w:rPr>
-        <w:t>rio para armazenar os arquivos de documenta</w:t>
-      </w:r>
-      <w:r>
-        <w:rPr>
-          <w:rFonts w:ascii="Verdana" w:hAnsi="Verdana" w:cs="Verdana"/>
-          <w:color w:val="FFFFFF" w:themeColor="background1"/>
-          <w:sz w:val="20"/>
-          <w:szCs w:val="20"/>
-        </w:rPr>
-        <w:t>çã</w:t>
-      </w:r>
-      <w:r>
-        <w:rPr>
-          <w:rFonts w:ascii="Verdana" w:hAnsi="Verdana"/>
-          <w:color w:val="FFFFFF" w:themeColor="background1"/>
-          <w:sz w:val="20"/>
-          <w:szCs w:val="20"/>
-        </w:rPr>
-        <w:t>o YAML</w:t>
-      </w:r>
-    </w:p>
-    <w:p>
-      <w:pPr>
-        <w:shd w:val="clear" w:color="auto" w:fill="000000" w:themeFill="text1"/>
-        <w:rPr>
-          <w:rFonts w:ascii="Verdana" w:hAnsi="Verdana"/>
-          <w:color w:val="FFFFFF" w:themeColor="background1"/>
-          <w:sz w:val="20"/>
-          <w:szCs w:val="20"/>
-        </w:rPr>
-      </w:pPr>
-      <w:r>
-        <w:rPr>
-          <w:rFonts w:ascii="Verdana" w:hAnsi="Verdana"/>
-          <w:color w:val="FFFFFF" w:themeColor="background1"/>
-          <w:sz w:val="20"/>
-          <w:szCs w:val="20"/>
-        </w:rPr>
-        <w:t xml:space="preserve">│   └── </w:t>
-      </w:r>
-      <w:proofErr w:type="spellStart"/>
-      <w:r>
-        <w:rPr>
-          <w:rFonts w:ascii="Verdana" w:hAnsi="Verdana"/>
-          <w:color w:val="FFFFFF" w:themeColor="background1"/>
-          <w:sz w:val="20"/>
-          <w:szCs w:val="20"/>
-        </w:rPr>
-        <w:t>email_send.yml</w:t>
-      </w:r>
-      <w:proofErr w:type="spellEnd"/>
-      <w:r>
-        <w:rPr>
-          <w:rFonts w:ascii="Verdana" w:hAnsi="Verdana"/>
-          <w:color w:val="FFFFFF" w:themeColor="background1"/>
-          <w:sz w:val="20"/>
-          <w:szCs w:val="20"/>
-        </w:rPr>
-        <w:t xml:space="preserve">         # Arquivo de documentação para a rota /</w:t>
-      </w:r>
-      <w:proofErr w:type="spellStart"/>
-      <w:r>
-        <w:rPr>
-          <w:rFonts w:ascii="Verdana" w:hAnsi="Verdana"/>
-          <w:color w:val="FFFFFF" w:themeColor="background1"/>
-          <w:sz w:val="20"/>
-          <w:szCs w:val="20"/>
-        </w:rPr>
-        <w:t>send-email</w:t>
-      </w:r>
-      <w:proofErr w:type="spellEnd"/>
-    </w:p>
-    <w:p>
-      <w:pPr>
-        <w:shd w:val="clear" w:color="auto" w:fill="000000" w:themeFill="text1"/>
-        <w:rPr>
-          <w:rFonts w:ascii="Verdana" w:hAnsi="Verdana"/>
-          <w:color w:val="FFFFFF" w:themeColor="background1"/>
-          <w:sz w:val="20"/>
-          <w:szCs w:val="20"/>
-        </w:rPr>
-      </w:pPr>
-      <w:r>
-        <w:rPr>
-          <w:rFonts w:ascii="Arial" w:hAnsi="Arial" w:cs="Arial"/>
-          <w:color w:val="FFFFFF" w:themeColor="background1"/>
-          <w:sz w:val="20"/>
-          <w:szCs w:val="20"/>
-        </w:rPr>
-        <w:t>├</w:t>
-      </w:r>
-      <w:r>
-        <w:rPr>
-          <w:rFonts w:ascii="Verdana" w:hAnsi="Verdana" w:cs="Verdana"/>
-          <w:color w:val="FFFFFF" w:themeColor="background1"/>
-          <w:sz w:val="20"/>
-          <w:szCs w:val="20"/>
-        </w:rPr>
-        <w:t>──</w:t>
-      </w:r>
-      <w:r>
-        <w:rPr>
-          <w:rFonts w:ascii="Verdana" w:hAnsi="Verdana"/>
-          <w:color w:val="FFFFFF" w:themeColor="background1"/>
-          <w:sz w:val="20"/>
-          <w:szCs w:val="20"/>
-        </w:rPr>
-        <w:t xml:space="preserve"> </w:t>
-      </w:r>
-      <w:proofErr w:type="spellStart"/>
-      <w:r>
-        <w:rPr>
-          <w:rFonts w:ascii="Verdana" w:hAnsi="Verdana"/>
-          <w:color w:val="FFFFFF" w:themeColor="background1"/>
-          <w:sz w:val="20"/>
-          <w:szCs w:val="20"/>
-        </w:rPr>
-        <w:t>tests</w:t>
-      </w:r>
-      <w:proofErr w:type="spellEnd"/>
-      <w:r>
-        <w:rPr>
-          <w:rFonts w:ascii="Verdana" w:hAnsi="Verdana"/>
-          <w:color w:val="FFFFFF" w:themeColor="background1"/>
-          <w:sz w:val="20"/>
-          <w:szCs w:val="20"/>
-        </w:rPr>
-        <w:t>/</w:t>
-      </w:r>
-    </w:p>
-    <w:p>
-      <w:pPr>
-        <w:shd w:val="clear" w:color="auto" w:fill="000000" w:themeFill="text1"/>
-        <w:rPr>
-          <w:rFonts w:ascii="Verdana" w:hAnsi="Verdana"/>
-          <w:color w:val="FFFFFF" w:themeColor="background1"/>
-          <w:sz w:val="20"/>
-          <w:szCs w:val="20"/>
-        </w:rPr>
-      </w:pPr>
-      <w:r>
-        <w:rPr>
-          <w:rFonts w:ascii="Verdana" w:hAnsi="Verdana"/>
-          <w:color w:val="FFFFFF" w:themeColor="background1"/>
-          <w:sz w:val="20"/>
-          <w:szCs w:val="20"/>
-        </w:rPr>
-        <w:t>│   └── test_email.py          # Testes unitários para verificar a funcionalidade</w:t>
-      </w:r>
-    </w:p>
-    <w:p>
-      <w:pPr>
-        <w:shd w:val="clear" w:color="auto" w:fill="000000" w:themeFill="text1"/>
-        <w:rPr>
-          <w:rFonts w:ascii="Verdana" w:hAnsi="Verdana"/>
-          <w:color w:val="FFFFFF" w:themeColor="background1"/>
-          <w:sz w:val="20"/>
-          <w:szCs w:val="20"/>
-        </w:rPr>
-      </w:pPr>
-      <w:r>
-        <w:rPr>
-          <w:rFonts w:ascii="Verdana" w:hAnsi="Verdana"/>
-          <w:color w:val="FFFFFF" w:themeColor="background1"/>
-          <w:sz w:val="20"/>
-          <w:szCs w:val="20"/>
-        </w:rPr>
-        <w:t xml:space="preserve">└── </w:t>
-      </w:r>
-      <w:proofErr w:type="spellStart"/>
-      <w:r>
-        <w:rPr>
-          <w:rFonts w:ascii="Verdana" w:hAnsi="Verdana"/>
-          <w:color w:val="FFFFFF" w:themeColor="background1"/>
-          <w:sz w:val="20"/>
-          <w:szCs w:val="20"/>
-        </w:rPr>
-        <w:t>venv</w:t>
-      </w:r>
-      <w:proofErr w:type="spellEnd"/>
-      <w:r>
-        <w:rPr>
-          <w:rFonts w:ascii="Verdana" w:hAnsi="Verdana"/>
-          <w:color w:val="FFFFFF" w:themeColor="background1"/>
-          <w:sz w:val="20"/>
-          <w:szCs w:val="20"/>
-        </w:rPr>
-        <w:t>/                      # Ambiente virtual (gerado pelo Python)</w:t>
+          <w:rFonts w:ascii="Verdana" w:hAnsi="Verdana"/>
+          <w:color w:val="FFFFFF" w:themeColor="background1"/>
+          <w:sz w:val="20"/>
+          <w:szCs w:val="20"/>
+        </w:rPr>
+        <w:t>└── venv/                      # Ambiente virtual (gerado pelo Python)</w:t>
       </w:r>
     </w:p>
     <w:p>
@@ -1853,7 +1487,6 @@
           <w:szCs w:val="20"/>
         </w:rPr>
       </w:pPr>
-      <w:proofErr w:type="gramStart"/>
       <w:r>
         <w:rPr>
           <w:rFonts w:ascii="Verdana" w:hAnsi="Verdana"/>
@@ -1863,21 +1496,8 @@
           <w:szCs w:val="20"/>
         </w:rPr>
         <w:lastRenderedPageBreak/>
-        <w:t>.</w:t>
-      </w:r>
-      <w:proofErr w:type="spellStart"/>
-      <w:r>
-        <w:rPr>
-          <w:rFonts w:ascii="Verdana" w:hAnsi="Verdana"/>
-          <w:b/>
-          <w:bCs/>
-          <w:sz w:val="20"/>
-          <w:szCs w:val="20"/>
-        </w:rPr>
-        <w:t>env</w:t>
-      </w:r>
-      <w:proofErr w:type="spellEnd"/>
-      <w:proofErr w:type="gramEnd"/>
+        <w:t>.env</w:t>
+      </w:r>
     </w:p>
     <w:p>
       <w:pPr>
@@ -2412,7 +2032,6 @@
           <w:szCs w:val="20"/>
         </w:rPr>
       </w:pPr>
-      <w:proofErr w:type="spellStart"/>
       <w:r>
         <w:rPr>
           <w:rFonts w:ascii="Verdana" w:hAnsi="Verdana"/>
@@ -2422,31 +2041,8 @@
           <w:szCs w:val="20"/>
         </w:rPr>
         <w:lastRenderedPageBreak/>
-        <w:t>docs</w:t>
-      </w:r>
-      <w:proofErr w:type="spellEnd"/>
-      <w:r>
-        <w:rPr>
-          <w:rFonts w:ascii="Verdana" w:hAnsi="Verdana"/>
-          <w:b/>
-          <w:bCs/>
-          <w:sz w:val="20"/>
-          <w:szCs w:val="20"/>
-        </w:rPr>
-        <w:t>/</w:t>
-      </w:r>
-      <w:proofErr w:type="spellStart"/>
-      <w:r>
-        <w:rPr>
-          <w:rFonts w:ascii="Verdana" w:hAnsi="Verdana"/>
-          <w:b/>
-          <w:bCs/>
-          <w:sz w:val="20"/>
-          <w:szCs w:val="20"/>
-        </w:rPr>
-        <w:t>email_send.yml</w:t>
-      </w:r>
-      <w:proofErr w:type="spellEnd"/>
+        <w:t>docs/email_send.yml</w:t>
+      </w:r>
     </w:p>
     <w:p>
       <w:pPr>
@@ -2775,23 +2371,7 @@
         <w:b/>
         <w:bCs/>
       </w:rPr>
-      <w:t xml:space="preserve">Teste da </w:t>
-    </w:r>
-    <w:proofErr w:type="spellStart"/>
-    <w:r>
-      <w:rPr>
-        <w:b/>
-        <w:bCs/>
-      </w:rPr>
-      <w:t>Skallar</w:t>
-    </w:r>
-    <w:proofErr w:type="spellEnd"/>
-    <w:r>
-      <w:rPr>
-        <w:b/>
-        <w:bCs/>
-      </w:rPr>
-      <w:t xml:space="preserve"> Digital para Desenvolvedor Sênior</w:t>
+      <w:t>Teste da Skallar Digital para Desenvolvedor Sênior</w:t>
     </w:r>
   </w:p>
   <w:p>

</xml_diff>